<commit_message>
adjust images in 3.2 section
</commit_message>
<xml_diff>
--- a/Звіт з диплома.docx
+++ b/Звіт з диплома.docx
@@ -1402,6 +1402,21 @@
               <w:spacing w:line="300" w:lineRule="auto"/>
               <w:jc w:val="center"/>
             </w:pPr>
+            <w:r>
+              <w:t>Гордієнко</w:t>
+            </w:r>
+            <w:r>
+              <w:t xml:space="preserve"> І</w:t>
+            </w:r>
+            <w:r>
+              <w:t xml:space="preserve">. </w:t>
+            </w:r>
+            <w:r>
+              <w:t>В</w:t>
+            </w:r>
+            <w:r>
+              <w:t>.</w:t>
+            </w:r>
           </w:p>
         </w:tc>
         <w:tc>
@@ -1421,6 +1436,9 @@
               <w:spacing w:line="300" w:lineRule="auto"/>
               <w:jc w:val="center"/>
             </w:pPr>
+            <w:r>
+              <w:t>27.02.2024</w:t>
+            </w:r>
           </w:p>
         </w:tc>
         <w:tc>
@@ -1440,6 +1458,9 @@
               <w:spacing w:line="300" w:lineRule="auto"/>
               <w:jc w:val="center"/>
             </w:pPr>
+            <w:r>
+              <w:t>27.02.2024</w:t>
+            </w:r>
           </w:p>
         </w:tc>
       </w:tr>
@@ -1493,6 +1514,21 @@
                 <w:color w:val="FF0000"/>
               </w:rPr>
             </w:pPr>
+            <w:r>
+              <w:t>Гордієнко</w:t>
+            </w:r>
+            <w:r>
+              <w:t xml:space="preserve"> І</w:t>
+            </w:r>
+            <w:r>
+              <w:t xml:space="preserve">. </w:t>
+            </w:r>
+            <w:r>
+              <w:t>В</w:t>
+            </w:r>
+            <w:r>
+              <w:t>.</w:t>
+            </w:r>
           </w:p>
         </w:tc>
         <w:tc>
@@ -1512,6 +1548,9 @@
               <w:spacing w:line="300" w:lineRule="auto"/>
               <w:jc w:val="center"/>
             </w:pPr>
+            <w:r>
+              <w:t>27.02.2024</w:t>
+            </w:r>
           </w:p>
         </w:tc>
         <w:tc>
@@ -1531,6 +1570,9 @@
               <w:spacing w:line="300" w:lineRule="auto"/>
               <w:jc w:val="center"/>
             </w:pPr>
+            <w:r>
+              <w:t>27.02.2024</w:t>
+            </w:r>
           </w:p>
         </w:tc>
       </w:tr>
@@ -1584,6 +1626,21 @@
                 <w:color w:val="FF0000"/>
               </w:rPr>
             </w:pPr>
+            <w:r>
+              <w:t>Гордієнко</w:t>
+            </w:r>
+            <w:r>
+              <w:t xml:space="preserve"> І</w:t>
+            </w:r>
+            <w:r>
+              <w:t xml:space="preserve">. </w:t>
+            </w:r>
+            <w:r>
+              <w:t>В</w:t>
+            </w:r>
+            <w:r>
+              <w:t>.</w:t>
+            </w:r>
           </w:p>
         </w:tc>
         <w:tc>
@@ -1603,6 +1660,9 @@
               <w:spacing w:line="300" w:lineRule="auto"/>
               <w:jc w:val="center"/>
             </w:pPr>
+            <w:r>
+              <w:t>27.02.2024</w:t>
+            </w:r>
           </w:p>
         </w:tc>
         <w:tc>
@@ -1622,6 +1682,9 @@
               <w:spacing w:line="300" w:lineRule="auto"/>
               <w:jc w:val="center"/>
             </w:pPr>
+            <w:r>
+              <w:t>27.02.2024</w:t>
+            </w:r>
           </w:p>
         </w:tc>
       </w:tr>
@@ -2360,9 +2423,9 @@
         <w:t>ЗМІСТ</w:t>
       </w:r>
     </w:p>
-    <w:bookmarkStart w:id="9" w:name="_Toc75106803" w:displacedByCustomXml="next"/>
+    <w:bookmarkStart w:id="9" w:name="_Toc126181777" w:displacedByCustomXml="next"/>
     <w:bookmarkStart w:id="10" w:name="_Toc94949503" w:displacedByCustomXml="next"/>
-    <w:bookmarkStart w:id="11" w:name="_Toc126181777" w:displacedByCustomXml="next"/>
+    <w:bookmarkStart w:id="11" w:name="_Toc75106803" w:displacedByCustomXml="next"/>
     <w:sdt>
       <w:sdtPr>
         <w:id w:val="2136219528"/>
@@ -2384,9 +2447,11 @@
             <w:tabs>
               <w:tab w:val="right" w:leader="dot" w:pos="9631"/>
             </w:tabs>
-            <w:spacing w:line="276" w:lineRule="auto"/>
             <w:rPr>
+              <w:rFonts w:asciiTheme="minorHAnsi" w:hAnsiTheme="minorHAnsi" w:cstheme="minorBidi"/>
               <w:noProof/>
+              <w:sz w:val="22"/>
+              <w:szCs w:val="22"/>
               <w:lang w:val="en-US"/>
             </w:rPr>
           </w:pPr>
@@ -2399,7 +2464,7 @@
           <w:r>
             <w:fldChar w:fldCharType="separate"/>
           </w:r>
-          <w:hyperlink w:anchor="_Toc168240946" w:history="1">
+          <w:hyperlink w:anchor="_Toc168306078" w:history="1">
             <w:r>
               <w:rPr>
                 <w:rStyle w:val="ab"/>
@@ -2426,7 +2491,7 @@
                 <w:noProof/>
                 <w:webHidden/>
               </w:rPr>
-              <w:instrText xml:space="preserve"> PAGEREF _Toc168240946 \h </w:instrText>
+              <w:instrText xml:space="preserve"> PAGEREF _Toc168306078 \h </w:instrText>
             </w:r>
             <w:r>
               <w:rPr>
@@ -2463,13 +2528,15 @@
             <w:tabs>
               <w:tab w:val="right" w:leader="dot" w:pos="9631"/>
             </w:tabs>
-            <w:spacing w:line="276" w:lineRule="auto"/>
             <w:rPr>
+              <w:rFonts w:asciiTheme="minorHAnsi" w:hAnsiTheme="minorHAnsi" w:cstheme="minorBidi"/>
               <w:noProof/>
+              <w:sz w:val="22"/>
+              <w:szCs w:val="22"/>
               <w:lang w:val="en-US"/>
             </w:rPr>
           </w:pPr>
-          <w:hyperlink w:anchor="_Toc168240947" w:history="1">
+          <w:hyperlink w:anchor="_Toc168306079" w:history="1">
             <w:r>
               <w:rPr>
                 <w:rStyle w:val="ab"/>
@@ -2496,7 +2563,7 @@
                 <w:noProof/>
                 <w:webHidden/>
               </w:rPr>
-              <w:instrText xml:space="preserve"> PAGEREF _Toc168240947 \h </w:instrText>
+              <w:instrText xml:space="preserve"> PAGEREF _Toc168306079 \h </w:instrText>
             </w:r>
             <w:r>
               <w:rPr>
@@ -2534,90 +2601,63 @@
               <w:tab w:val="right" w:leader="dot" w:pos="9631"/>
             </w:tabs>
             <w:rPr>
-              <w:rFonts w:ascii="Times New Roman" w:hAnsi="Times New Roman" w:cs="Times New Roman"/>
               <w:noProof/>
-              <w:sz w:val="28"/>
-              <w:szCs w:val="28"/>
               <w:lang w:val="en-US"/>
             </w:rPr>
           </w:pPr>
-          <w:hyperlink w:anchor="_Toc168240948" w:history="1">
+          <w:hyperlink w:anchor="_Toc168306080" w:history="1">
             <w:r>
               <w:rPr>
                 <w:rStyle w:val="ab"/>
-                <w:rFonts w:ascii="Times New Roman" w:hAnsi="Times New Roman" w:cs="Times New Roman"/>
                 <w:noProof/>
-                <w:sz w:val="28"/>
-                <w:szCs w:val="28"/>
               </w:rPr>
               <w:t>1.1. Постановка задачі</w:t>
             </w:r>
             <w:r>
               <w:rPr>
-                <w:rFonts w:ascii="Times New Roman" w:hAnsi="Times New Roman" w:cs="Times New Roman"/>
                 <w:noProof/>
                 <w:webHidden/>
-                <w:sz w:val="28"/>
-                <w:szCs w:val="28"/>
               </w:rPr>
               <w:tab/>
             </w:r>
             <w:r>
               <w:rPr>
-                <w:rFonts w:ascii="Times New Roman" w:hAnsi="Times New Roman" w:cs="Times New Roman"/>
                 <w:noProof/>
                 <w:webHidden/>
-                <w:sz w:val="28"/>
-                <w:szCs w:val="28"/>
               </w:rPr>
               <w:fldChar w:fldCharType="begin"/>
             </w:r>
             <w:r>
               <w:rPr>
-                <w:rFonts w:ascii="Times New Roman" w:hAnsi="Times New Roman" w:cs="Times New Roman"/>
                 <w:noProof/>
                 <w:webHidden/>
-                <w:sz w:val="28"/>
-                <w:szCs w:val="28"/>
-              </w:rPr>
-              <w:instrText xml:space="preserve"> PAGEREF _Toc168240948 \h </w:instrText>
-            </w:r>
-            <w:r>
-              <w:rPr>
-                <w:rFonts w:ascii="Times New Roman" w:hAnsi="Times New Roman" w:cs="Times New Roman"/>
+              </w:rPr>
+              <w:instrText xml:space="preserve"> PAGEREF _Toc168306080 \h </w:instrText>
+            </w:r>
+            <w:r>
+              <w:rPr>
                 <w:noProof/>
                 <w:webHidden/>
-                <w:sz w:val="28"/>
-                <w:szCs w:val="28"/>
-              </w:rPr>
-            </w:r>
-            <w:r>
-              <w:rPr>
-                <w:rFonts w:ascii="Times New Roman" w:hAnsi="Times New Roman" w:cs="Times New Roman"/>
+              </w:rPr>
+            </w:r>
+            <w:r>
+              <w:rPr>
                 <w:noProof/>
                 <w:webHidden/>
-                <w:sz w:val="28"/>
-                <w:szCs w:val="28"/>
               </w:rPr>
               <w:fldChar w:fldCharType="separate"/>
             </w:r>
             <w:r>
               <w:rPr>
-                <w:rFonts w:ascii="Times New Roman" w:hAnsi="Times New Roman" w:cs="Times New Roman"/>
                 <w:noProof/>
                 <w:webHidden/>
-                <w:sz w:val="28"/>
-                <w:szCs w:val="28"/>
               </w:rPr>
               <w:t>8</w:t>
             </w:r>
             <w:r>
               <w:rPr>
-                <w:rFonts w:ascii="Times New Roman" w:hAnsi="Times New Roman" w:cs="Times New Roman"/>
                 <w:noProof/>
                 <w:webHidden/>
-                <w:sz w:val="28"/>
-                <w:szCs w:val="28"/>
               </w:rPr>
               <w:fldChar w:fldCharType="end"/>
             </w:r>
@@ -2630,90 +2670,63 @@
               <w:tab w:val="right" w:leader="dot" w:pos="9631"/>
             </w:tabs>
             <w:rPr>
-              <w:rFonts w:ascii="Times New Roman" w:hAnsi="Times New Roman" w:cs="Times New Roman"/>
               <w:noProof/>
-              <w:sz w:val="28"/>
-              <w:szCs w:val="28"/>
               <w:lang w:val="en-US"/>
             </w:rPr>
           </w:pPr>
-          <w:hyperlink w:anchor="_Toc168240949" w:history="1">
+          <w:hyperlink w:anchor="_Toc168306081" w:history="1">
             <w:r>
               <w:rPr>
                 <w:rStyle w:val="ab"/>
-                <w:rFonts w:ascii="Times New Roman" w:hAnsi="Times New Roman" w:cs="Times New Roman"/>
                 <w:noProof/>
-                <w:sz w:val="28"/>
-                <w:szCs w:val="28"/>
               </w:rPr>
               <w:t>1.2. Аналіз аналогів програмного продукту</w:t>
             </w:r>
             <w:r>
               <w:rPr>
-                <w:rFonts w:ascii="Times New Roman" w:hAnsi="Times New Roman" w:cs="Times New Roman"/>
                 <w:noProof/>
                 <w:webHidden/>
-                <w:sz w:val="28"/>
-                <w:szCs w:val="28"/>
               </w:rPr>
               <w:tab/>
             </w:r>
             <w:r>
               <w:rPr>
-                <w:rFonts w:ascii="Times New Roman" w:hAnsi="Times New Roman" w:cs="Times New Roman"/>
                 <w:noProof/>
                 <w:webHidden/>
-                <w:sz w:val="28"/>
-                <w:szCs w:val="28"/>
               </w:rPr>
               <w:fldChar w:fldCharType="begin"/>
             </w:r>
             <w:r>
               <w:rPr>
-                <w:rFonts w:ascii="Times New Roman" w:hAnsi="Times New Roman" w:cs="Times New Roman"/>
                 <w:noProof/>
                 <w:webHidden/>
-                <w:sz w:val="28"/>
-                <w:szCs w:val="28"/>
-              </w:rPr>
-              <w:instrText xml:space="preserve"> PAGEREF _Toc168240949 \h </w:instrText>
-            </w:r>
-            <w:r>
-              <w:rPr>
-                <w:rFonts w:ascii="Times New Roman" w:hAnsi="Times New Roman" w:cs="Times New Roman"/>
+              </w:rPr>
+              <w:instrText xml:space="preserve"> PAGEREF _Toc168306081 \h </w:instrText>
+            </w:r>
+            <w:r>
+              <w:rPr>
                 <w:noProof/>
                 <w:webHidden/>
-                <w:sz w:val="28"/>
-                <w:szCs w:val="28"/>
-              </w:rPr>
-            </w:r>
-            <w:r>
-              <w:rPr>
-                <w:rFonts w:ascii="Times New Roman" w:hAnsi="Times New Roman" w:cs="Times New Roman"/>
+              </w:rPr>
+            </w:r>
+            <w:r>
+              <w:rPr>
                 <w:noProof/>
                 <w:webHidden/>
-                <w:sz w:val="28"/>
-                <w:szCs w:val="28"/>
               </w:rPr>
               <w:fldChar w:fldCharType="separate"/>
             </w:r>
             <w:r>
               <w:rPr>
-                <w:rFonts w:ascii="Times New Roman" w:hAnsi="Times New Roman" w:cs="Times New Roman"/>
                 <w:noProof/>
                 <w:webHidden/>
-                <w:sz w:val="28"/>
-                <w:szCs w:val="28"/>
               </w:rPr>
               <w:t>9</w:t>
             </w:r>
             <w:r>
               <w:rPr>
-                <w:rFonts w:ascii="Times New Roman" w:hAnsi="Times New Roman" w:cs="Times New Roman"/>
                 <w:noProof/>
                 <w:webHidden/>
-                <w:sz w:val="28"/>
-                <w:szCs w:val="28"/>
               </w:rPr>
               <w:fldChar w:fldCharType="end"/>
             </w:r>
@@ -2726,90 +2739,63 @@
               <w:tab w:val="right" w:leader="dot" w:pos="9631"/>
             </w:tabs>
             <w:rPr>
-              <w:rFonts w:ascii="Times New Roman" w:hAnsi="Times New Roman" w:cs="Times New Roman"/>
               <w:noProof/>
-              <w:sz w:val="28"/>
-              <w:szCs w:val="28"/>
               <w:lang w:val="en-US"/>
             </w:rPr>
           </w:pPr>
-          <w:hyperlink w:anchor="_Toc168240950" w:history="1">
+          <w:hyperlink w:anchor="_Toc168306082" w:history="1">
             <w:r>
               <w:rPr>
                 <w:rStyle w:val="ab"/>
-                <w:rFonts w:ascii="Times New Roman" w:hAnsi="Times New Roman" w:cs="Times New Roman"/>
                 <w:noProof/>
-                <w:sz w:val="28"/>
-                <w:szCs w:val="28"/>
               </w:rPr>
               <w:t>1.3. Вибір архітектури веб-додатку</w:t>
             </w:r>
             <w:r>
               <w:rPr>
-                <w:rFonts w:ascii="Times New Roman" w:hAnsi="Times New Roman" w:cs="Times New Roman"/>
                 <w:noProof/>
                 <w:webHidden/>
-                <w:sz w:val="28"/>
-                <w:szCs w:val="28"/>
               </w:rPr>
               <w:tab/>
             </w:r>
             <w:r>
               <w:rPr>
-                <w:rFonts w:ascii="Times New Roman" w:hAnsi="Times New Roman" w:cs="Times New Roman"/>
                 <w:noProof/>
                 <w:webHidden/>
-                <w:sz w:val="28"/>
-                <w:szCs w:val="28"/>
               </w:rPr>
               <w:fldChar w:fldCharType="begin"/>
             </w:r>
             <w:r>
               <w:rPr>
-                <w:rFonts w:ascii="Times New Roman" w:hAnsi="Times New Roman" w:cs="Times New Roman"/>
                 <w:noProof/>
                 <w:webHidden/>
-                <w:sz w:val="28"/>
-                <w:szCs w:val="28"/>
-              </w:rPr>
-              <w:instrText xml:space="preserve"> PAGEREF _Toc168240950 \h </w:instrText>
-            </w:r>
-            <w:r>
-              <w:rPr>
-                <w:rFonts w:ascii="Times New Roman" w:hAnsi="Times New Roman" w:cs="Times New Roman"/>
+              </w:rPr>
+              <w:instrText xml:space="preserve"> PAGEREF _Toc168306082 \h </w:instrText>
+            </w:r>
+            <w:r>
+              <w:rPr>
                 <w:noProof/>
                 <w:webHidden/>
-                <w:sz w:val="28"/>
-                <w:szCs w:val="28"/>
-              </w:rPr>
-            </w:r>
-            <w:r>
-              <w:rPr>
-                <w:rFonts w:ascii="Times New Roman" w:hAnsi="Times New Roman" w:cs="Times New Roman"/>
+              </w:rPr>
+            </w:r>
+            <w:r>
+              <w:rPr>
                 <w:noProof/>
                 <w:webHidden/>
-                <w:sz w:val="28"/>
-                <w:szCs w:val="28"/>
               </w:rPr>
               <w:fldChar w:fldCharType="separate"/>
             </w:r>
             <w:r>
               <w:rPr>
-                <w:rFonts w:ascii="Times New Roman" w:hAnsi="Times New Roman" w:cs="Times New Roman"/>
                 <w:noProof/>
                 <w:webHidden/>
-                <w:sz w:val="28"/>
-                <w:szCs w:val="28"/>
               </w:rPr>
               <w:t>13</w:t>
             </w:r>
             <w:r>
               <w:rPr>
-                <w:rFonts w:ascii="Times New Roman" w:hAnsi="Times New Roman" w:cs="Times New Roman"/>
                 <w:noProof/>
                 <w:webHidden/>
-                <w:sz w:val="28"/>
-                <w:szCs w:val="28"/>
               </w:rPr>
               <w:fldChar w:fldCharType="end"/>
             </w:r>
@@ -2822,90 +2808,63 @@
               <w:tab w:val="right" w:leader="dot" w:pos="9631"/>
             </w:tabs>
             <w:rPr>
-              <w:rFonts w:ascii="Times New Roman" w:hAnsi="Times New Roman" w:cs="Times New Roman"/>
               <w:noProof/>
-              <w:sz w:val="28"/>
-              <w:szCs w:val="28"/>
               <w:lang w:val="en-US"/>
             </w:rPr>
           </w:pPr>
-          <w:hyperlink w:anchor="_Toc168240951" w:history="1">
+          <w:hyperlink w:anchor="_Toc168306083" w:history="1">
             <w:r>
               <w:rPr>
                 <w:rStyle w:val="ab"/>
-                <w:rFonts w:ascii="Times New Roman" w:hAnsi="Times New Roman" w:cs="Times New Roman"/>
                 <w:noProof/>
-                <w:sz w:val="28"/>
-                <w:szCs w:val="28"/>
               </w:rPr>
               <w:t>1.4. Обґрунтування вибору інструментальних засобів та вимоги до апаратного забезпечення</w:t>
             </w:r>
             <w:r>
               <w:rPr>
-                <w:rFonts w:ascii="Times New Roman" w:hAnsi="Times New Roman" w:cs="Times New Roman"/>
                 <w:noProof/>
                 <w:webHidden/>
-                <w:sz w:val="28"/>
-                <w:szCs w:val="28"/>
               </w:rPr>
               <w:tab/>
             </w:r>
             <w:r>
               <w:rPr>
-                <w:rFonts w:ascii="Times New Roman" w:hAnsi="Times New Roman" w:cs="Times New Roman"/>
                 <w:noProof/>
                 <w:webHidden/>
-                <w:sz w:val="28"/>
-                <w:szCs w:val="28"/>
               </w:rPr>
               <w:fldChar w:fldCharType="begin"/>
             </w:r>
             <w:r>
               <w:rPr>
-                <w:rFonts w:ascii="Times New Roman" w:hAnsi="Times New Roman" w:cs="Times New Roman"/>
                 <w:noProof/>
                 <w:webHidden/>
-                <w:sz w:val="28"/>
-                <w:szCs w:val="28"/>
-              </w:rPr>
-              <w:instrText xml:space="preserve"> PAGEREF _Toc168240951 \h </w:instrText>
-            </w:r>
-            <w:r>
-              <w:rPr>
-                <w:rFonts w:ascii="Times New Roman" w:hAnsi="Times New Roman" w:cs="Times New Roman"/>
+              </w:rPr>
+              <w:instrText xml:space="preserve"> PAGEREF _Toc168306083 \h </w:instrText>
+            </w:r>
+            <w:r>
+              <w:rPr>
                 <w:noProof/>
                 <w:webHidden/>
-                <w:sz w:val="28"/>
-                <w:szCs w:val="28"/>
-              </w:rPr>
-            </w:r>
-            <w:r>
-              <w:rPr>
-                <w:rFonts w:ascii="Times New Roman" w:hAnsi="Times New Roman" w:cs="Times New Roman"/>
+              </w:rPr>
+            </w:r>
+            <w:r>
+              <w:rPr>
                 <w:noProof/>
                 <w:webHidden/>
-                <w:sz w:val="28"/>
-                <w:szCs w:val="28"/>
               </w:rPr>
               <w:fldChar w:fldCharType="separate"/>
             </w:r>
             <w:r>
               <w:rPr>
-                <w:rFonts w:ascii="Times New Roman" w:hAnsi="Times New Roman" w:cs="Times New Roman"/>
                 <w:noProof/>
                 <w:webHidden/>
-                <w:sz w:val="28"/>
-                <w:szCs w:val="28"/>
               </w:rPr>
               <w:t>16</w:t>
             </w:r>
             <w:r>
               <w:rPr>
-                <w:rFonts w:ascii="Times New Roman" w:hAnsi="Times New Roman" w:cs="Times New Roman"/>
                 <w:noProof/>
                 <w:webHidden/>
-                <w:sz w:val="28"/>
-                <w:szCs w:val="28"/>
               </w:rPr>
               <w:fldChar w:fldCharType="end"/>
             </w:r>
@@ -2918,90 +2877,63 @@
               <w:tab w:val="right" w:leader="dot" w:pos="9631"/>
             </w:tabs>
             <w:rPr>
-              <w:rFonts w:ascii="Times New Roman" w:hAnsi="Times New Roman" w:cs="Times New Roman"/>
               <w:noProof/>
-              <w:sz w:val="28"/>
-              <w:szCs w:val="28"/>
               <w:lang w:val="en-US"/>
             </w:rPr>
           </w:pPr>
-          <w:hyperlink w:anchor="_Toc168240952" w:history="1">
+          <w:hyperlink w:anchor="_Toc168306084" w:history="1">
             <w:r>
               <w:rPr>
                 <w:rStyle w:val="ab"/>
-                <w:rFonts w:ascii="Times New Roman" w:hAnsi="Times New Roman" w:cs="Times New Roman"/>
                 <w:noProof/>
-                <w:sz w:val="28"/>
-                <w:szCs w:val="28"/>
               </w:rPr>
               <w:t>Висновки до першого розділу</w:t>
             </w:r>
             <w:r>
               <w:rPr>
-                <w:rFonts w:ascii="Times New Roman" w:hAnsi="Times New Roman" w:cs="Times New Roman"/>
                 <w:noProof/>
                 <w:webHidden/>
-                <w:sz w:val="28"/>
-                <w:szCs w:val="28"/>
               </w:rPr>
               <w:tab/>
             </w:r>
             <w:r>
               <w:rPr>
-                <w:rFonts w:ascii="Times New Roman" w:hAnsi="Times New Roman" w:cs="Times New Roman"/>
                 <w:noProof/>
                 <w:webHidden/>
-                <w:sz w:val="28"/>
-                <w:szCs w:val="28"/>
               </w:rPr>
               <w:fldChar w:fldCharType="begin"/>
             </w:r>
             <w:r>
               <w:rPr>
-                <w:rFonts w:ascii="Times New Roman" w:hAnsi="Times New Roman" w:cs="Times New Roman"/>
                 <w:noProof/>
                 <w:webHidden/>
-                <w:sz w:val="28"/>
-                <w:szCs w:val="28"/>
-              </w:rPr>
-              <w:instrText xml:space="preserve"> PAGEREF _Toc168240952 \h </w:instrText>
-            </w:r>
-            <w:r>
-              <w:rPr>
-                <w:rFonts w:ascii="Times New Roman" w:hAnsi="Times New Roman" w:cs="Times New Roman"/>
+              </w:rPr>
+              <w:instrText xml:space="preserve"> PAGEREF _Toc168306084 \h </w:instrText>
+            </w:r>
+            <w:r>
+              <w:rPr>
                 <w:noProof/>
                 <w:webHidden/>
-                <w:sz w:val="28"/>
-                <w:szCs w:val="28"/>
-              </w:rPr>
-            </w:r>
-            <w:r>
-              <w:rPr>
-                <w:rFonts w:ascii="Times New Roman" w:hAnsi="Times New Roman" w:cs="Times New Roman"/>
+              </w:rPr>
+            </w:r>
+            <w:r>
+              <w:rPr>
                 <w:noProof/>
                 <w:webHidden/>
-                <w:sz w:val="28"/>
-                <w:szCs w:val="28"/>
               </w:rPr>
               <w:fldChar w:fldCharType="separate"/>
             </w:r>
             <w:r>
               <w:rPr>
-                <w:rFonts w:ascii="Times New Roman" w:hAnsi="Times New Roman" w:cs="Times New Roman"/>
                 <w:noProof/>
                 <w:webHidden/>
-                <w:sz w:val="28"/>
-                <w:szCs w:val="28"/>
               </w:rPr>
               <w:t>20</w:t>
             </w:r>
             <w:r>
               <w:rPr>
-                <w:rFonts w:ascii="Times New Roman" w:hAnsi="Times New Roman" w:cs="Times New Roman"/>
                 <w:noProof/>
                 <w:webHidden/>
-                <w:sz w:val="28"/>
-                <w:szCs w:val="28"/>
               </w:rPr>
               <w:fldChar w:fldCharType="end"/>
             </w:r>
@@ -3013,13 +2945,15 @@
             <w:tabs>
               <w:tab w:val="right" w:leader="dot" w:pos="9631"/>
             </w:tabs>
-            <w:spacing w:line="276" w:lineRule="auto"/>
             <w:rPr>
+              <w:rFonts w:asciiTheme="minorHAnsi" w:hAnsiTheme="minorHAnsi" w:cstheme="minorBidi"/>
               <w:noProof/>
+              <w:sz w:val="22"/>
+              <w:szCs w:val="22"/>
               <w:lang w:val="en-US"/>
             </w:rPr>
           </w:pPr>
-          <w:hyperlink w:anchor="_Toc168240953" w:history="1">
+          <w:hyperlink w:anchor="_Toc168306085" w:history="1">
             <w:r>
               <w:rPr>
                 <w:rStyle w:val="ab"/>
@@ -3046,7 +2980,7 @@
                 <w:noProof/>
                 <w:webHidden/>
               </w:rPr>
-              <w:instrText xml:space="preserve"> PAGEREF _Toc168240953 \h </w:instrText>
+              <w:instrText xml:space="preserve"> PAGEREF _Toc168306085 \h </w:instrText>
             </w:r>
             <w:r>
               <w:rPr>
@@ -3084,90 +3018,63 @@
               <w:tab w:val="right" w:leader="dot" w:pos="9631"/>
             </w:tabs>
             <w:rPr>
-              <w:rFonts w:ascii="Times New Roman" w:hAnsi="Times New Roman" w:cs="Times New Roman"/>
               <w:noProof/>
-              <w:sz w:val="28"/>
-              <w:szCs w:val="28"/>
               <w:lang w:val="en-US"/>
             </w:rPr>
           </w:pPr>
-          <w:hyperlink w:anchor="_Toc168240954" w:history="1">
+          <w:hyperlink w:anchor="_Toc168306086" w:history="1">
             <w:r>
               <w:rPr>
                 <w:rStyle w:val="ab"/>
-                <w:rFonts w:ascii="Times New Roman" w:hAnsi="Times New Roman" w:cs="Times New Roman"/>
                 <w:noProof/>
-                <w:sz w:val="28"/>
-                <w:szCs w:val="28"/>
               </w:rPr>
               <w:t>2.1. Визначення варіантів використання та об’єктно-орієнтованої структури системи</w:t>
             </w:r>
             <w:r>
               <w:rPr>
-                <w:rFonts w:ascii="Times New Roman" w:hAnsi="Times New Roman" w:cs="Times New Roman"/>
                 <w:noProof/>
                 <w:webHidden/>
-                <w:sz w:val="28"/>
-                <w:szCs w:val="28"/>
               </w:rPr>
               <w:tab/>
             </w:r>
             <w:r>
               <w:rPr>
-                <w:rFonts w:ascii="Times New Roman" w:hAnsi="Times New Roman" w:cs="Times New Roman"/>
                 <w:noProof/>
                 <w:webHidden/>
-                <w:sz w:val="28"/>
-                <w:szCs w:val="28"/>
               </w:rPr>
               <w:fldChar w:fldCharType="begin"/>
             </w:r>
             <w:r>
               <w:rPr>
-                <w:rFonts w:ascii="Times New Roman" w:hAnsi="Times New Roman" w:cs="Times New Roman"/>
                 <w:noProof/>
                 <w:webHidden/>
-                <w:sz w:val="28"/>
-                <w:szCs w:val="28"/>
-              </w:rPr>
-              <w:instrText xml:space="preserve"> PAGEREF _Toc168240954 \h </w:instrText>
-            </w:r>
-            <w:r>
-              <w:rPr>
-                <w:rFonts w:ascii="Times New Roman" w:hAnsi="Times New Roman" w:cs="Times New Roman"/>
+              </w:rPr>
+              <w:instrText xml:space="preserve"> PAGEREF _Toc168306086 \h </w:instrText>
+            </w:r>
+            <w:r>
+              <w:rPr>
                 <w:noProof/>
                 <w:webHidden/>
-                <w:sz w:val="28"/>
-                <w:szCs w:val="28"/>
-              </w:rPr>
-            </w:r>
-            <w:r>
-              <w:rPr>
-                <w:rFonts w:ascii="Times New Roman" w:hAnsi="Times New Roman" w:cs="Times New Roman"/>
+              </w:rPr>
+            </w:r>
+            <w:r>
+              <w:rPr>
                 <w:noProof/>
                 <w:webHidden/>
-                <w:sz w:val="28"/>
-                <w:szCs w:val="28"/>
               </w:rPr>
               <w:fldChar w:fldCharType="separate"/>
             </w:r>
             <w:r>
               <w:rPr>
-                <w:rFonts w:ascii="Times New Roman" w:hAnsi="Times New Roman" w:cs="Times New Roman"/>
                 <w:noProof/>
                 <w:webHidden/>
-                <w:sz w:val="28"/>
-                <w:szCs w:val="28"/>
               </w:rPr>
               <w:t>21</w:t>
             </w:r>
             <w:r>
               <w:rPr>
-                <w:rFonts w:ascii="Times New Roman" w:hAnsi="Times New Roman" w:cs="Times New Roman"/>
                 <w:noProof/>
                 <w:webHidden/>
-                <w:sz w:val="28"/>
-                <w:szCs w:val="28"/>
               </w:rPr>
               <w:fldChar w:fldCharType="end"/>
             </w:r>
@@ -3180,90 +3087,63 @@
               <w:tab w:val="right" w:leader="dot" w:pos="9631"/>
             </w:tabs>
             <w:rPr>
-              <w:rFonts w:ascii="Times New Roman" w:hAnsi="Times New Roman" w:cs="Times New Roman"/>
               <w:noProof/>
-              <w:sz w:val="28"/>
-              <w:szCs w:val="28"/>
               <w:lang w:val="en-US"/>
             </w:rPr>
           </w:pPr>
-          <w:hyperlink w:anchor="_Toc168240955" w:history="1">
+          <w:hyperlink w:anchor="_Toc168306087" w:history="1">
             <w:r>
               <w:rPr>
                 <w:rStyle w:val="ab"/>
-                <w:rFonts w:ascii="Times New Roman" w:hAnsi="Times New Roman" w:cs="Times New Roman"/>
                 <w:noProof/>
-                <w:sz w:val="28"/>
-                <w:szCs w:val="28"/>
               </w:rPr>
               <w:t>2.2. Розробка бази даних системи</w:t>
             </w:r>
             <w:r>
               <w:rPr>
-                <w:rFonts w:ascii="Times New Roman" w:hAnsi="Times New Roman" w:cs="Times New Roman"/>
                 <w:noProof/>
                 <w:webHidden/>
-                <w:sz w:val="28"/>
-                <w:szCs w:val="28"/>
               </w:rPr>
               <w:tab/>
             </w:r>
             <w:r>
               <w:rPr>
-                <w:rFonts w:ascii="Times New Roman" w:hAnsi="Times New Roman" w:cs="Times New Roman"/>
                 <w:noProof/>
                 <w:webHidden/>
-                <w:sz w:val="28"/>
-                <w:szCs w:val="28"/>
               </w:rPr>
               <w:fldChar w:fldCharType="begin"/>
             </w:r>
             <w:r>
               <w:rPr>
-                <w:rFonts w:ascii="Times New Roman" w:hAnsi="Times New Roman" w:cs="Times New Roman"/>
                 <w:noProof/>
                 <w:webHidden/>
-                <w:sz w:val="28"/>
-                <w:szCs w:val="28"/>
-              </w:rPr>
-              <w:instrText xml:space="preserve"> PAGEREF _Toc168240955 \h </w:instrText>
-            </w:r>
-            <w:r>
-              <w:rPr>
-                <w:rFonts w:ascii="Times New Roman" w:hAnsi="Times New Roman" w:cs="Times New Roman"/>
+              </w:rPr>
+              <w:instrText xml:space="preserve"> PAGEREF _Toc168306087 \h </w:instrText>
+            </w:r>
+            <w:r>
+              <w:rPr>
                 <w:noProof/>
                 <w:webHidden/>
-                <w:sz w:val="28"/>
-                <w:szCs w:val="28"/>
-              </w:rPr>
-            </w:r>
-            <w:r>
-              <w:rPr>
-                <w:rFonts w:ascii="Times New Roman" w:hAnsi="Times New Roman" w:cs="Times New Roman"/>
+              </w:rPr>
+            </w:r>
+            <w:r>
+              <w:rPr>
                 <w:noProof/>
                 <w:webHidden/>
-                <w:sz w:val="28"/>
-                <w:szCs w:val="28"/>
               </w:rPr>
               <w:fldChar w:fldCharType="separate"/>
             </w:r>
             <w:r>
               <w:rPr>
-                <w:rFonts w:ascii="Times New Roman" w:hAnsi="Times New Roman" w:cs="Times New Roman"/>
                 <w:noProof/>
                 <w:webHidden/>
-                <w:sz w:val="28"/>
-                <w:szCs w:val="28"/>
               </w:rPr>
               <w:t>25</w:t>
             </w:r>
             <w:r>
               <w:rPr>
-                <w:rFonts w:ascii="Times New Roman" w:hAnsi="Times New Roman" w:cs="Times New Roman"/>
                 <w:noProof/>
                 <w:webHidden/>
-                <w:sz w:val="28"/>
-                <w:szCs w:val="28"/>
               </w:rPr>
               <w:fldChar w:fldCharType="end"/>
             </w:r>
@@ -3276,90 +3156,63 @@
               <w:tab w:val="right" w:leader="dot" w:pos="9631"/>
             </w:tabs>
             <w:rPr>
-              <w:rFonts w:ascii="Times New Roman" w:hAnsi="Times New Roman" w:cs="Times New Roman"/>
               <w:noProof/>
-              <w:sz w:val="28"/>
-              <w:szCs w:val="28"/>
               <w:lang w:val="en-US"/>
             </w:rPr>
           </w:pPr>
-          <w:hyperlink w:anchor="_Toc168240956" w:history="1">
+          <w:hyperlink w:anchor="_Toc168306088" w:history="1">
             <w:r>
               <w:rPr>
                 <w:rStyle w:val="ab"/>
-                <w:rFonts w:ascii="Times New Roman" w:hAnsi="Times New Roman" w:cs="Times New Roman"/>
                 <w:noProof/>
-                <w:sz w:val="28"/>
-                <w:szCs w:val="28"/>
               </w:rPr>
               <w:t>2.3. Проектування та реалізація алгоритмів роботи системи</w:t>
             </w:r>
             <w:r>
               <w:rPr>
-                <w:rFonts w:ascii="Times New Roman" w:hAnsi="Times New Roman" w:cs="Times New Roman"/>
                 <w:noProof/>
                 <w:webHidden/>
-                <w:sz w:val="28"/>
-                <w:szCs w:val="28"/>
               </w:rPr>
               <w:tab/>
             </w:r>
             <w:r>
               <w:rPr>
-                <w:rFonts w:ascii="Times New Roman" w:hAnsi="Times New Roman" w:cs="Times New Roman"/>
                 <w:noProof/>
                 <w:webHidden/>
-                <w:sz w:val="28"/>
-                <w:szCs w:val="28"/>
               </w:rPr>
               <w:fldChar w:fldCharType="begin"/>
             </w:r>
             <w:r>
               <w:rPr>
-                <w:rFonts w:ascii="Times New Roman" w:hAnsi="Times New Roman" w:cs="Times New Roman"/>
                 <w:noProof/>
                 <w:webHidden/>
-                <w:sz w:val="28"/>
-                <w:szCs w:val="28"/>
-              </w:rPr>
-              <w:instrText xml:space="preserve"> PAGEREF _Toc168240956 \h </w:instrText>
-            </w:r>
-            <w:r>
-              <w:rPr>
-                <w:rFonts w:ascii="Times New Roman" w:hAnsi="Times New Roman" w:cs="Times New Roman"/>
+              </w:rPr>
+              <w:instrText xml:space="preserve"> PAGEREF _Toc168306088 \h </w:instrText>
+            </w:r>
+            <w:r>
+              <w:rPr>
                 <w:noProof/>
                 <w:webHidden/>
-                <w:sz w:val="28"/>
-                <w:szCs w:val="28"/>
-              </w:rPr>
-            </w:r>
-            <w:r>
-              <w:rPr>
-                <w:rFonts w:ascii="Times New Roman" w:hAnsi="Times New Roman" w:cs="Times New Roman"/>
+              </w:rPr>
+            </w:r>
+            <w:r>
+              <w:rPr>
                 <w:noProof/>
                 <w:webHidden/>
-                <w:sz w:val="28"/>
-                <w:szCs w:val="28"/>
               </w:rPr>
               <w:fldChar w:fldCharType="separate"/>
             </w:r>
             <w:r>
               <w:rPr>
-                <w:rFonts w:ascii="Times New Roman" w:hAnsi="Times New Roman" w:cs="Times New Roman"/>
                 <w:noProof/>
                 <w:webHidden/>
-                <w:sz w:val="28"/>
-                <w:szCs w:val="28"/>
               </w:rPr>
               <w:t>29</w:t>
             </w:r>
             <w:r>
               <w:rPr>
-                <w:rFonts w:ascii="Times New Roman" w:hAnsi="Times New Roman" w:cs="Times New Roman"/>
                 <w:noProof/>
                 <w:webHidden/>
-                <w:sz w:val="28"/>
-                <w:szCs w:val="28"/>
               </w:rPr>
               <w:fldChar w:fldCharType="end"/>
             </w:r>
@@ -3372,90 +3225,63 @@
               <w:tab w:val="right" w:leader="dot" w:pos="9631"/>
             </w:tabs>
             <w:rPr>
-              <w:rFonts w:ascii="Times New Roman" w:hAnsi="Times New Roman" w:cs="Times New Roman"/>
               <w:noProof/>
-              <w:sz w:val="28"/>
-              <w:szCs w:val="28"/>
               <w:lang w:val="en-US"/>
             </w:rPr>
           </w:pPr>
-          <w:hyperlink w:anchor="_Toc168240957" w:history="1">
+          <w:hyperlink w:anchor="_Toc168306089" w:history="1">
             <w:r>
               <w:rPr>
                 <w:rStyle w:val="ab"/>
-                <w:rFonts w:ascii="Times New Roman" w:hAnsi="Times New Roman" w:cs="Times New Roman"/>
                 <w:noProof/>
-                <w:sz w:val="28"/>
-                <w:szCs w:val="28"/>
               </w:rPr>
               <w:t>2.4. Реалізація веб-месенджеру</w:t>
             </w:r>
             <w:r>
               <w:rPr>
-                <w:rFonts w:ascii="Times New Roman" w:hAnsi="Times New Roman" w:cs="Times New Roman"/>
                 <w:noProof/>
                 <w:webHidden/>
-                <w:sz w:val="28"/>
-                <w:szCs w:val="28"/>
               </w:rPr>
               <w:tab/>
             </w:r>
             <w:r>
               <w:rPr>
-                <w:rFonts w:ascii="Times New Roman" w:hAnsi="Times New Roman" w:cs="Times New Roman"/>
                 <w:noProof/>
                 <w:webHidden/>
-                <w:sz w:val="28"/>
-                <w:szCs w:val="28"/>
               </w:rPr>
               <w:fldChar w:fldCharType="begin"/>
             </w:r>
             <w:r>
               <w:rPr>
-                <w:rFonts w:ascii="Times New Roman" w:hAnsi="Times New Roman" w:cs="Times New Roman"/>
                 <w:noProof/>
                 <w:webHidden/>
-                <w:sz w:val="28"/>
-                <w:szCs w:val="28"/>
-              </w:rPr>
-              <w:instrText xml:space="preserve"> PAGEREF _Toc168240957 \h </w:instrText>
-            </w:r>
-            <w:r>
-              <w:rPr>
-                <w:rFonts w:ascii="Times New Roman" w:hAnsi="Times New Roman" w:cs="Times New Roman"/>
+              </w:rPr>
+              <w:instrText xml:space="preserve"> PAGEREF _Toc168306089 \h </w:instrText>
+            </w:r>
+            <w:r>
+              <w:rPr>
                 <w:noProof/>
                 <w:webHidden/>
-                <w:sz w:val="28"/>
-                <w:szCs w:val="28"/>
-              </w:rPr>
-            </w:r>
-            <w:r>
-              <w:rPr>
-                <w:rFonts w:ascii="Times New Roman" w:hAnsi="Times New Roman" w:cs="Times New Roman"/>
+              </w:rPr>
+            </w:r>
+            <w:r>
+              <w:rPr>
                 <w:noProof/>
                 <w:webHidden/>
-                <w:sz w:val="28"/>
-                <w:szCs w:val="28"/>
               </w:rPr>
               <w:fldChar w:fldCharType="separate"/>
             </w:r>
             <w:r>
               <w:rPr>
-                <w:rFonts w:ascii="Times New Roman" w:hAnsi="Times New Roman" w:cs="Times New Roman"/>
                 <w:noProof/>
                 <w:webHidden/>
-                <w:sz w:val="28"/>
-                <w:szCs w:val="28"/>
               </w:rPr>
               <w:t>32</w:t>
             </w:r>
             <w:r>
               <w:rPr>
-                <w:rFonts w:ascii="Times New Roman" w:hAnsi="Times New Roman" w:cs="Times New Roman"/>
                 <w:noProof/>
                 <w:webHidden/>
-                <w:sz w:val="28"/>
-                <w:szCs w:val="28"/>
               </w:rPr>
               <w:fldChar w:fldCharType="end"/>
             </w:r>
@@ -3468,90 +3294,63 @@
               <w:tab w:val="right" w:leader="dot" w:pos="9631"/>
             </w:tabs>
             <w:rPr>
-              <w:rFonts w:ascii="Times New Roman" w:hAnsi="Times New Roman" w:cs="Times New Roman"/>
               <w:noProof/>
-              <w:sz w:val="28"/>
-              <w:szCs w:val="28"/>
               <w:lang w:val="en-US"/>
             </w:rPr>
           </w:pPr>
-          <w:hyperlink w:anchor="_Toc168240958" w:history="1">
+          <w:hyperlink w:anchor="_Toc168306090" w:history="1">
             <w:r>
               <w:rPr>
                 <w:rStyle w:val="ab"/>
-                <w:rFonts w:ascii="Times New Roman" w:hAnsi="Times New Roman" w:cs="Times New Roman"/>
                 <w:noProof/>
-                <w:sz w:val="28"/>
-                <w:szCs w:val="28"/>
               </w:rPr>
               <w:t>Висновки до другого розділу</w:t>
             </w:r>
             <w:r>
               <w:rPr>
-                <w:rFonts w:ascii="Times New Roman" w:hAnsi="Times New Roman" w:cs="Times New Roman"/>
                 <w:noProof/>
                 <w:webHidden/>
-                <w:sz w:val="28"/>
-                <w:szCs w:val="28"/>
               </w:rPr>
               <w:tab/>
             </w:r>
             <w:r>
               <w:rPr>
-                <w:rFonts w:ascii="Times New Roman" w:hAnsi="Times New Roman" w:cs="Times New Roman"/>
                 <w:noProof/>
                 <w:webHidden/>
-                <w:sz w:val="28"/>
-                <w:szCs w:val="28"/>
               </w:rPr>
               <w:fldChar w:fldCharType="begin"/>
             </w:r>
             <w:r>
               <w:rPr>
-                <w:rFonts w:ascii="Times New Roman" w:hAnsi="Times New Roman" w:cs="Times New Roman"/>
                 <w:noProof/>
                 <w:webHidden/>
-                <w:sz w:val="28"/>
-                <w:szCs w:val="28"/>
-              </w:rPr>
-              <w:instrText xml:space="preserve"> PAGEREF _Toc168240958 \h </w:instrText>
-            </w:r>
-            <w:r>
-              <w:rPr>
-                <w:rFonts w:ascii="Times New Roman" w:hAnsi="Times New Roman" w:cs="Times New Roman"/>
+              </w:rPr>
+              <w:instrText xml:space="preserve"> PAGEREF _Toc168306090 \h </w:instrText>
+            </w:r>
+            <w:r>
+              <w:rPr>
                 <w:noProof/>
                 <w:webHidden/>
-                <w:sz w:val="28"/>
-                <w:szCs w:val="28"/>
-              </w:rPr>
-            </w:r>
-            <w:r>
-              <w:rPr>
-                <w:rFonts w:ascii="Times New Roman" w:hAnsi="Times New Roman" w:cs="Times New Roman"/>
+              </w:rPr>
+            </w:r>
+            <w:r>
+              <w:rPr>
                 <w:noProof/>
                 <w:webHidden/>
-                <w:sz w:val="28"/>
-                <w:szCs w:val="28"/>
               </w:rPr>
               <w:fldChar w:fldCharType="separate"/>
             </w:r>
             <w:r>
               <w:rPr>
-                <w:rFonts w:ascii="Times New Roman" w:hAnsi="Times New Roman" w:cs="Times New Roman"/>
                 <w:noProof/>
                 <w:webHidden/>
-                <w:sz w:val="28"/>
-                <w:szCs w:val="28"/>
               </w:rPr>
               <w:t>37</w:t>
             </w:r>
             <w:r>
               <w:rPr>
-                <w:rFonts w:ascii="Times New Roman" w:hAnsi="Times New Roman" w:cs="Times New Roman"/>
                 <w:noProof/>
                 <w:webHidden/>
-                <w:sz w:val="28"/>
-                <w:szCs w:val="28"/>
               </w:rPr>
               <w:fldChar w:fldCharType="end"/>
             </w:r>
@@ -3563,19 +3362,21 @@
             <w:tabs>
               <w:tab w:val="right" w:leader="dot" w:pos="9631"/>
             </w:tabs>
-            <w:spacing w:line="276" w:lineRule="auto"/>
             <w:rPr>
+              <w:rFonts w:asciiTheme="minorHAnsi" w:hAnsiTheme="minorHAnsi" w:cstheme="minorBidi"/>
               <w:noProof/>
+              <w:sz w:val="22"/>
+              <w:szCs w:val="22"/>
               <w:lang w:val="en-US"/>
             </w:rPr>
           </w:pPr>
-          <w:hyperlink w:anchor="_Toc168240959" w:history="1">
+          <w:hyperlink w:anchor="_Toc168306091" w:history="1">
             <w:r>
               <w:rPr>
                 <w:rStyle w:val="ab"/>
                 <w:noProof/>
               </w:rPr>
-              <w:t>РОЗДІЛ 3. ІНТЕРФЕЙС ТА ПОРЯДОК РОБОТИ З ОНЛАЙН-СЕРВІСОМ ПРОХОДЖЕННЯ КУРСІВ УКРАЇНСЬКОЇ МОВИ</w:t>
+              <w:t>РОЗДІЛ 3. ІНТЕРФЕЙС ТА ПОРЯДОК РОБОТИ З ВЕБ-МЕСЕНДЖЕРОМ</w:t>
             </w:r>
             <w:r>
               <w:rPr>
@@ -3596,7 +3397,7 @@
                 <w:noProof/>
                 <w:webHidden/>
               </w:rPr>
-              <w:instrText xml:space="preserve"> PAGEREF _Toc168240959 \h </w:instrText>
+              <w:instrText xml:space="preserve"> PAGEREF _Toc168306091 \h </w:instrText>
             </w:r>
             <w:r>
               <w:rPr>
@@ -3634,90 +3435,63 @@
               <w:tab w:val="right" w:leader="dot" w:pos="9631"/>
             </w:tabs>
             <w:rPr>
-              <w:rFonts w:ascii="Times New Roman" w:hAnsi="Times New Roman" w:cs="Times New Roman"/>
               <w:noProof/>
-              <w:sz w:val="28"/>
-              <w:szCs w:val="28"/>
               <w:lang w:val="en-US"/>
             </w:rPr>
           </w:pPr>
-          <w:hyperlink w:anchor="_Toc168240960" w:history="1">
+          <w:hyperlink w:anchor="_Toc168306092" w:history="1">
             <w:r>
               <w:rPr>
                 <w:rStyle w:val="ab"/>
-                <w:rFonts w:ascii="Times New Roman" w:hAnsi="Times New Roman" w:cs="Times New Roman"/>
                 <w:noProof/>
-                <w:sz w:val="28"/>
-                <w:szCs w:val="28"/>
               </w:rPr>
               <w:t>3.1. Порядок встановлення та налаштування параметрів системи</w:t>
             </w:r>
             <w:r>
               <w:rPr>
-                <w:rFonts w:ascii="Times New Roman" w:hAnsi="Times New Roman" w:cs="Times New Roman"/>
                 <w:noProof/>
                 <w:webHidden/>
-                <w:sz w:val="28"/>
-                <w:szCs w:val="28"/>
               </w:rPr>
               <w:tab/>
             </w:r>
             <w:r>
               <w:rPr>
-                <w:rFonts w:ascii="Times New Roman" w:hAnsi="Times New Roman" w:cs="Times New Roman"/>
                 <w:noProof/>
                 <w:webHidden/>
-                <w:sz w:val="28"/>
-                <w:szCs w:val="28"/>
               </w:rPr>
               <w:fldChar w:fldCharType="begin"/>
             </w:r>
             <w:r>
               <w:rPr>
-                <w:rFonts w:ascii="Times New Roman" w:hAnsi="Times New Roman" w:cs="Times New Roman"/>
                 <w:noProof/>
                 <w:webHidden/>
-                <w:sz w:val="28"/>
-                <w:szCs w:val="28"/>
-              </w:rPr>
-              <w:instrText xml:space="preserve"> PAGEREF _Toc168240960 \h </w:instrText>
-            </w:r>
-            <w:r>
-              <w:rPr>
-                <w:rFonts w:ascii="Times New Roman" w:hAnsi="Times New Roman" w:cs="Times New Roman"/>
+              </w:rPr>
+              <w:instrText xml:space="preserve"> PAGEREF _Toc168306092 \h </w:instrText>
+            </w:r>
+            <w:r>
+              <w:rPr>
                 <w:noProof/>
                 <w:webHidden/>
-                <w:sz w:val="28"/>
-                <w:szCs w:val="28"/>
-              </w:rPr>
-            </w:r>
-            <w:r>
-              <w:rPr>
-                <w:rFonts w:ascii="Times New Roman" w:hAnsi="Times New Roman" w:cs="Times New Roman"/>
+              </w:rPr>
+            </w:r>
+            <w:r>
+              <w:rPr>
                 <w:noProof/>
                 <w:webHidden/>
-                <w:sz w:val="28"/>
-                <w:szCs w:val="28"/>
               </w:rPr>
               <w:fldChar w:fldCharType="separate"/>
             </w:r>
             <w:r>
               <w:rPr>
-                <w:rFonts w:ascii="Times New Roman" w:hAnsi="Times New Roman" w:cs="Times New Roman"/>
                 <w:noProof/>
                 <w:webHidden/>
-                <w:sz w:val="28"/>
-                <w:szCs w:val="28"/>
               </w:rPr>
               <w:t>38</w:t>
             </w:r>
             <w:r>
               <w:rPr>
-                <w:rFonts w:ascii="Times New Roman" w:hAnsi="Times New Roman" w:cs="Times New Roman"/>
                 <w:noProof/>
                 <w:webHidden/>
-                <w:sz w:val="28"/>
-                <w:szCs w:val="28"/>
               </w:rPr>
               <w:fldChar w:fldCharType="end"/>
             </w:r>
@@ -3730,90 +3504,77 @@
               <w:tab w:val="right" w:leader="dot" w:pos="9631"/>
             </w:tabs>
             <w:rPr>
-              <w:rFonts w:ascii="Times New Roman" w:hAnsi="Times New Roman" w:cs="Times New Roman"/>
               <w:noProof/>
-              <w:sz w:val="28"/>
-              <w:szCs w:val="28"/>
               <w:lang w:val="en-US"/>
             </w:rPr>
           </w:pPr>
-          <w:hyperlink w:anchor="_Toc168240961" w:history="1">
+          <w:hyperlink w:anchor="_Toc168306093" w:history="1">
             <w:r>
               <w:rPr>
                 <w:rStyle w:val="ab"/>
-                <w:rFonts w:ascii="Times New Roman" w:hAnsi="Times New Roman" w:cs="Times New Roman"/>
                 <w:noProof/>
-                <w:sz w:val="28"/>
-                <w:szCs w:val="28"/>
-              </w:rPr>
-              <w:t>3.2. Структура інтерфейсу та порядок взаємодії з онлайн-сервісом</w:t>
-            </w:r>
-            <w:r>
-              <w:rPr>
-                <w:rFonts w:ascii="Times New Roman" w:hAnsi="Times New Roman" w:cs="Times New Roman"/>
+              </w:rPr>
+              <w:t>3.2. Структура інтерфейсу та порядок взаємодії з он</w:t>
+            </w:r>
+            <w:r>
+              <w:rPr>
+                <w:rStyle w:val="ab"/>
+                <w:noProof/>
+              </w:rPr>
+              <w:t>л</w:t>
+            </w:r>
+            <w:r>
+              <w:rPr>
+                <w:rStyle w:val="ab"/>
+                <w:noProof/>
+              </w:rPr>
+              <w:t>айн-сервісом</w:t>
+            </w:r>
+            <w:r>
+              <w:rPr>
                 <w:noProof/>
                 <w:webHidden/>
-                <w:sz w:val="28"/>
-                <w:szCs w:val="28"/>
               </w:rPr>
               <w:tab/>
             </w:r>
             <w:r>
               <w:rPr>
-                <w:rFonts w:ascii="Times New Roman" w:hAnsi="Times New Roman" w:cs="Times New Roman"/>
                 <w:noProof/>
                 <w:webHidden/>
-                <w:sz w:val="28"/>
-                <w:szCs w:val="28"/>
               </w:rPr>
               <w:fldChar w:fldCharType="begin"/>
             </w:r>
             <w:r>
               <w:rPr>
-                <w:rFonts w:ascii="Times New Roman" w:hAnsi="Times New Roman" w:cs="Times New Roman"/>
                 <w:noProof/>
                 <w:webHidden/>
-                <w:sz w:val="28"/>
-                <w:szCs w:val="28"/>
-              </w:rPr>
-              <w:instrText xml:space="preserve"> PAGEREF _Toc168240961 \h </w:instrText>
-            </w:r>
-            <w:r>
-              <w:rPr>
-                <w:rFonts w:ascii="Times New Roman" w:hAnsi="Times New Roman" w:cs="Times New Roman"/>
+              </w:rPr>
+              <w:instrText xml:space="preserve"> PAGEREF _Toc168306093 \h </w:instrText>
+            </w:r>
+            <w:r>
+              <w:rPr>
                 <w:noProof/>
                 <w:webHidden/>
-                <w:sz w:val="28"/>
-                <w:szCs w:val="28"/>
-              </w:rPr>
-            </w:r>
-            <w:r>
-              <w:rPr>
-                <w:rFonts w:ascii="Times New Roman" w:hAnsi="Times New Roman" w:cs="Times New Roman"/>
+              </w:rPr>
+            </w:r>
+            <w:r>
+              <w:rPr>
                 <w:noProof/>
                 <w:webHidden/>
-                <w:sz w:val="28"/>
-                <w:szCs w:val="28"/>
               </w:rPr>
               <w:fldChar w:fldCharType="separate"/>
             </w:r>
             <w:r>
               <w:rPr>
-                <w:rFonts w:ascii="Times New Roman" w:hAnsi="Times New Roman" w:cs="Times New Roman"/>
                 <w:noProof/>
                 <w:webHidden/>
-                <w:sz w:val="28"/>
-                <w:szCs w:val="28"/>
               </w:rPr>
               <w:t>39</w:t>
             </w:r>
             <w:r>
               <w:rPr>
-                <w:rFonts w:ascii="Times New Roman" w:hAnsi="Times New Roman" w:cs="Times New Roman"/>
                 <w:noProof/>
                 <w:webHidden/>
-                <w:sz w:val="28"/>
-                <w:szCs w:val="28"/>
               </w:rPr>
               <w:fldChar w:fldCharType="end"/>
             </w:r>
@@ -3826,90 +3587,63 @@
               <w:tab w:val="right" w:leader="dot" w:pos="9631"/>
             </w:tabs>
             <w:rPr>
-              <w:rFonts w:ascii="Times New Roman" w:hAnsi="Times New Roman" w:cs="Times New Roman"/>
               <w:noProof/>
-              <w:sz w:val="28"/>
-              <w:szCs w:val="28"/>
               <w:lang w:val="en-US"/>
             </w:rPr>
           </w:pPr>
-          <w:hyperlink w:anchor="_Toc168240962" w:history="1">
+          <w:hyperlink w:anchor="_Toc168306094" w:history="1">
             <w:r>
               <w:rPr>
                 <w:rStyle w:val="ab"/>
-                <w:rFonts w:ascii="Times New Roman" w:hAnsi="Times New Roman" w:cs="Times New Roman"/>
                 <w:noProof/>
-                <w:sz w:val="28"/>
-                <w:szCs w:val="28"/>
               </w:rPr>
               <w:t>3.3. Тестування роботи програмного продукту</w:t>
             </w:r>
             <w:r>
               <w:rPr>
-                <w:rFonts w:ascii="Times New Roman" w:hAnsi="Times New Roman" w:cs="Times New Roman"/>
                 <w:noProof/>
                 <w:webHidden/>
-                <w:sz w:val="28"/>
-                <w:szCs w:val="28"/>
               </w:rPr>
               <w:tab/>
             </w:r>
             <w:r>
               <w:rPr>
-                <w:rFonts w:ascii="Times New Roman" w:hAnsi="Times New Roman" w:cs="Times New Roman"/>
                 <w:noProof/>
                 <w:webHidden/>
-                <w:sz w:val="28"/>
-                <w:szCs w:val="28"/>
               </w:rPr>
               <w:fldChar w:fldCharType="begin"/>
             </w:r>
             <w:r>
               <w:rPr>
-                <w:rFonts w:ascii="Times New Roman" w:hAnsi="Times New Roman" w:cs="Times New Roman"/>
                 <w:noProof/>
                 <w:webHidden/>
-                <w:sz w:val="28"/>
-                <w:szCs w:val="28"/>
-              </w:rPr>
-              <w:instrText xml:space="preserve"> PAGEREF _Toc168240962 \h </w:instrText>
-            </w:r>
-            <w:r>
-              <w:rPr>
-                <w:rFonts w:ascii="Times New Roman" w:hAnsi="Times New Roman" w:cs="Times New Roman"/>
+              </w:rPr>
+              <w:instrText xml:space="preserve"> PAGEREF _Toc168306094 \h </w:instrText>
+            </w:r>
+            <w:r>
+              <w:rPr>
                 <w:noProof/>
                 <w:webHidden/>
-                <w:sz w:val="28"/>
-                <w:szCs w:val="28"/>
-              </w:rPr>
-            </w:r>
-            <w:r>
-              <w:rPr>
-                <w:rFonts w:ascii="Times New Roman" w:hAnsi="Times New Roman" w:cs="Times New Roman"/>
+              </w:rPr>
+            </w:r>
+            <w:r>
+              <w:rPr>
                 <w:noProof/>
                 <w:webHidden/>
-                <w:sz w:val="28"/>
-                <w:szCs w:val="28"/>
               </w:rPr>
               <w:fldChar w:fldCharType="separate"/>
             </w:r>
             <w:r>
               <w:rPr>
-                <w:rFonts w:ascii="Times New Roman" w:hAnsi="Times New Roman" w:cs="Times New Roman"/>
                 <w:noProof/>
                 <w:webHidden/>
-                <w:sz w:val="28"/>
-                <w:szCs w:val="28"/>
-              </w:rPr>
-              <w:t>48</w:t>
-            </w:r>
-            <w:r>
-              <w:rPr>
-                <w:rFonts w:ascii="Times New Roman" w:hAnsi="Times New Roman" w:cs="Times New Roman"/>
+              </w:rPr>
+              <w:t>50</w:t>
+            </w:r>
+            <w:r>
+              <w:rPr>
                 <w:noProof/>
                 <w:webHidden/>
-                <w:sz w:val="28"/>
-                <w:szCs w:val="28"/>
               </w:rPr>
               <w:fldChar w:fldCharType="end"/>
             </w:r>
@@ -3922,90 +3656,63 @@
               <w:tab w:val="right" w:leader="dot" w:pos="9631"/>
             </w:tabs>
             <w:rPr>
-              <w:rFonts w:ascii="Times New Roman" w:hAnsi="Times New Roman" w:cs="Times New Roman"/>
               <w:noProof/>
-              <w:sz w:val="28"/>
-              <w:szCs w:val="28"/>
               <w:lang w:val="en-US"/>
             </w:rPr>
           </w:pPr>
-          <w:hyperlink w:anchor="_Toc168240963" w:history="1">
+          <w:hyperlink w:anchor="_Toc168306095" w:history="1">
             <w:r>
               <w:rPr>
                 <w:rStyle w:val="ab"/>
-                <w:rFonts w:ascii="Times New Roman" w:hAnsi="Times New Roman" w:cs="Times New Roman"/>
                 <w:noProof/>
-                <w:sz w:val="28"/>
-                <w:szCs w:val="28"/>
               </w:rPr>
               <w:t>Висновки до третього розділу</w:t>
             </w:r>
             <w:r>
               <w:rPr>
-                <w:rFonts w:ascii="Times New Roman" w:hAnsi="Times New Roman" w:cs="Times New Roman"/>
                 <w:noProof/>
                 <w:webHidden/>
-                <w:sz w:val="28"/>
-                <w:szCs w:val="28"/>
               </w:rPr>
               <w:tab/>
             </w:r>
             <w:r>
               <w:rPr>
-                <w:rFonts w:ascii="Times New Roman" w:hAnsi="Times New Roman" w:cs="Times New Roman"/>
                 <w:noProof/>
                 <w:webHidden/>
-                <w:sz w:val="28"/>
-                <w:szCs w:val="28"/>
               </w:rPr>
               <w:fldChar w:fldCharType="begin"/>
             </w:r>
             <w:r>
               <w:rPr>
-                <w:rFonts w:ascii="Times New Roman" w:hAnsi="Times New Roman" w:cs="Times New Roman"/>
                 <w:noProof/>
                 <w:webHidden/>
-                <w:sz w:val="28"/>
-                <w:szCs w:val="28"/>
-              </w:rPr>
-              <w:instrText xml:space="preserve"> PAGEREF _Toc168240963 \h </w:instrText>
-            </w:r>
-            <w:r>
-              <w:rPr>
-                <w:rFonts w:ascii="Times New Roman" w:hAnsi="Times New Roman" w:cs="Times New Roman"/>
+              </w:rPr>
+              <w:instrText xml:space="preserve"> PAGEREF _Toc168306095 \h </w:instrText>
+            </w:r>
+            <w:r>
+              <w:rPr>
                 <w:noProof/>
                 <w:webHidden/>
-                <w:sz w:val="28"/>
-                <w:szCs w:val="28"/>
-              </w:rPr>
-            </w:r>
-            <w:r>
-              <w:rPr>
-                <w:rFonts w:ascii="Times New Roman" w:hAnsi="Times New Roman" w:cs="Times New Roman"/>
+              </w:rPr>
+            </w:r>
+            <w:r>
+              <w:rPr>
                 <w:noProof/>
                 <w:webHidden/>
-                <w:sz w:val="28"/>
-                <w:szCs w:val="28"/>
               </w:rPr>
               <w:fldChar w:fldCharType="separate"/>
             </w:r>
             <w:r>
               <w:rPr>
-                <w:rFonts w:ascii="Times New Roman" w:hAnsi="Times New Roman" w:cs="Times New Roman"/>
                 <w:noProof/>
                 <w:webHidden/>
-                <w:sz w:val="28"/>
-                <w:szCs w:val="28"/>
-              </w:rPr>
-              <w:t>51</w:t>
-            </w:r>
-            <w:r>
-              <w:rPr>
-                <w:rFonts w:ascii="Times New Roman" w:hAnsi="Times New Roman" w:cs="Times New Roman"/>
+              </w:rPr>
+              <w:t>54</w:t>
+            </w:r>
+            <w:r>
+              <w:rPr>
                 <w:noProof/>
                 <w:webHidden/>
-                <w:sz w:val="28"/>
-                <w:szCs w:val="28"/>
               </w:rPr>
               <w:fldChar w:fldCharType="end"/>
             </w:r>
@@ -4017,13 +3724,15 @@
             <w:tabs>
               <w:tab w:val="right" w:leader="dot" w:pos="9631"/>
             </w:tabs>
-            <w:spacing w:line="276" w:lineRule="auto"/>
             <w:rPr>
+              <w:rFonts w:asciiTheme="minorHAnsi" w:hAnsiTheme="minorHAnsi" w:cstheme="minorBidi"/>
               <w:noProof/>
+              <w:sz w:val="22"/>
+              <w:szCs w:val="22"/>
               <w:lang w:val="en-US"/>
             </w:rPr>
           </w:pPr>
-          <w:hyperlink w:anchor="_Toc168240964" w:history="1">
+          <w:hyperlink w:anchor="_Toc168306096" w:history="1">
             <w:r>
               <w:rPr>
                 <w:rStyle w:val="ab"/>
@@ -4050,7 +3759,7 @@
                 <w:noProof/>
                 <w:webHidden/>
               </w:rPr>
-              <w:instrText xml:space="preserve"> PAGEREF _Toc168240964 \h </w:instrText>
+              <w:instrText xml:space="preserve"> PAGEREF _Toc168306096 \h </w:instrText>
             </w:r>
             <w:r>
               <w:rPr>
@@ -4070,7 +3779,7 @@
                 <w:noProof/>
                 <w:webHidden/>
               </w:rPr>
-              <w:t>52</w:t>
+              <w:t>55</w:t>
             </w:r>
             <w:r>
               <w:rPr>
@@ -4087,13 +3796,15 @@
             <w:tabs>
               <w:tab w:val="right" w:leader="dot" w:pos="9631"/>
             </w:tabs>
-            <w:spacing w:line="276" w:lineRule="auto"/>
             <w:rPr>
+              <w:rFonts w:asciiTheme="minorHAnsi" w:hAnsiTheme="minorHAnsi" w:cstheme="minorBidi"/>
               <w:noProof/>
+              <w:sz w:val="22"/>
+              <w:szCs w:val="22"/>
               <w:lang w:val="en-US"/>
             </w:rPr>
           </w:pPr>
-          <w:hyperlink w:anchor="_Toc168240965" w:history="1">
+          <w:hyperlink w:anchor="_Toc168306097" w:history="1">
             <w:r>
               <w:rPr>
                 <w:rStyle w:val="ab"/>
@@ -4120,7 +3831,7 @@
                 <w:noProof/>
                 <w:webHidden/>
               </w:rPr>
-              <w:instrText xml:space="preserve"> PAGEREF _Toc168240965 \h </w:instrText>
+              <w:instrText xml:space="preserve"> PAGEREF _Toc168306097 \h </w:instrText>
             </w:r>
             <w:r>
               <w:rPr>
@@ -4140,7 +3851,7 @@
                 <w:noProof/>
                 <w:webHidden/>
               </w:rPr>
-              <w:t>54</w:t>
+              <w:t>57</w:t>
             </w:r>
             <w:r>
               <w:rPr>
@@ -4157,13 +3868,15 @@
             <w:tabs>
               <w:tab w:val="right" w:leader="dot" w:pos="9631"/>
             </w:tabs>
-            <w:spacing w:line="276" w:lineRule="auto"/>
             <w:rPr>
+              <w:rFonts w:asciiTheme="minorHAnsi" w:hAnsiTheme="minorHAnsi" w:cstheme="minorBidi"/>
               <w:noProof/>
+              <w:sz w:val="22"/>
+              <w:szCs w:val="22"/>
               <w:lang w:val="en-US"/>
             </w:rPr>
           </w:pPr>
-          <w:hyperlink w:anchor="_Toc168240966" w:history="1">
+          <w:hyperlink w:anchor="_Toc168306098" w:history="1">
             <w:r>
               <w:rPr>
                 <w:rStyle w:val="ab"/>
@@ -4190,7 +3903,7 @@
                 <w:noProof/>
                 <w:webHidden/>
               </w:rPr>
-              <w:instrText xml:space="preserve"> PAGEREF _Toc168240966 \h </w:instrText>
+              <w:instrText xml:space="preserve"> PAGEREF _Toc168306098 \h </w:instrText>
             </w:r>
             <w:r>
               <w:rPr>
@@ -4210,7 +3923,7 @@
                 <w:noProof/>
                 <w:webHidden/>
               </w:rPr>
-              <w:t>55</w:t>
+              <w:t>58</w:t>
             </w:r>
             <w:r>
               <w:rPr>
@@ -4268,7 +3981,7 @@
           <w:szCs w:val="28"/>
         </w:rPr>
       </w:pPr>
-      <w:bookmarkStart w:id="12" w:name="_Toc168240946"/>
+      <w:bookmarkStart w:id="12" w:name="_Toc168306078"/>
       <w:r>
         <w:rPr>
           <w:sz w:val="28"/>
@@ -4953,7 +4666,7 @@
       <w:bookmarkStart w:id="14" w:name="_Toc75106804"/>
       <w:bookmarkStart w:id="15" w:name="_Toc94949504"/>
       <w:bookmarkStart w:id="16" w:name="_Toc126181778"/>
-      <w:bookmarkStart w:id="17" w:name="_Toc168240947"/>
+      <w:bookmarkStart w:id="17" w:name="_Toc168306079"/>
       <w:r>
         <w:rPr>
           <w:sz w:val="28"/>
@@ -5009,7 +4722,7 @@
       <w:bookmarkStart w:id="18" w:name="_Toc75106816"/>
       <w:bookmarkStart w:id="19" w:name="_Toc94949514"/>
       <w:bookmarkStart w:id="20" w:name="_Toc126181789"/>
-      <w:bookmarkStart w:id="21" w:name="_Toc168240948"/>
+      <w:bookmarkStart w:id="21" w:name="_Toc168306080"/>
       <w:r>
         <w:rPr>
           <w:sz w:val="28"/>
@@ -6250,7 +5963,7 @@
           <w:sz w:val="28"/>
         </w:rPr>
       </w:pPr>
-      <w:bookmarkStart w:id="22" w:name="_Toc168240949"/>
+      <w:bookmarkStart w:id="22" w:name="_Toc168306081"/>
       <w:r>
         <w:rPr>
           <w:sz w:val="28"/>
@@ -8509,7 +8222,7 @@
           <w:sz w:val="28"/>
         </w:rPr>
       </w:pPr>
-      <w:bookmarkStart w:id="23" w:name="_Toc168240950"/>
+      <w:bookmarkStart w:id="23" w:name="_Toc168306082"/>
       <w:r>
         <w:rPr>
           <w:sz w:val="28"/>
@@ -9710,7 +9423,7 @@
           <w:sz w:val="28"/>
         </w:rPr>
       </w:pPr>
-      <w:bookmarkStart w:id="24" w:name="_Toc168240951"/>
+      <w:bookmarkStart w:id="24" w:name="_Toc168306083"/>
       <w:r>
         <w:rPr>
           <w:sz w:val="28"/>
@@ -12444,6 +12157,7 @@
                 <w:szCs w:val="28"/>
               </w:rPr>
             </w:pPr>
+            <w:bookmarkStart w:id="25" w:name="_GoBack" w:colFirst="1" w:colLast="1"/>
           </w:p>
         </w:tc>
         <w:tc>
@@ -12493,9 +12207,9 @@
                 <w:szCs w:val="28"/>
               </w:rPr>
             </w:pPr>
-            <w:bookmarkStart w:id="25" w:name="OLE_LINK22"/>
-            <w:bookmarkStart w:id="26" w:name="OLE_LINK21"/>
-            <w:bookmarkStart w:id="27" w:name="OLE_LINK20"/>
+            <w:bookmarkStart w:id="26" w:name="OLE_LINK22"/>
+            <w:bookmarkStart w:id="27" w:name="OLE_LINK21"/>
+            <w:bookmarkStart w:id="28" w:name="OLE_LINK20"/>
             <w:r>
               <w:rPr>
                 <w:sz w:val="28"/>
@@ -12503,9 +12217,9 @@
               </w:rPr>
               <w:t>MS SQL</w:t>
             </w:r>
-            <w:bookmarkEnd w:id="25"/>
             <w:bookmarkEnd w:id="26"/>
             <w:bookmarkEnd w:id="27"/>
+            <w:bookmarkEnd w:id="28"/>
           </w:p>
         </w:tc>
         <w:tc>
@@ -12749,7 +12463,7 @@
                 <w:szCs w:val="28"/>
               </w:rPr>
             </w:pPr>
-            <w:bookmarkStart w:id="28" w:name="OLE_LINK3"/>
+            <w:bookmarkStart w:id="29" w:name="OLE_LINK3"/>
             <w:r>
               <w:rPr>
                 <w:sz w:val="28"/>
@@ -12757,7 +12471,7 @@
               </w:rPr>
               <w:t>Реляційна</w:t>
             </w:r>
-            <w:bookmarkEnd w:id="28"/>
+            <w:bookmarkEnd w:id="29"/>
           </w:p>
         </w:tc>
         <w:tc>
@@ -12869,8 +12583,8 @@
                 <w:szCs w:val="28"/>
               </w:rPr>
             </w:pPr>
-            <w:bookmarkStart w:id="29" w:name="OLE_LINK5"/>
-            <w:bookmarkStart w:id="30" w:name="OLE_LINK4"/>
+            <w:bookmarkStart w:id="30" w:name="OLE_LINK5"/>
+            <w:bookmarkStart w:id="31" w:name="OLE_LINK4"/>
             <w:r>
               <w:rPr>
                 <w:sz w:val="28"/>
@@ -12878,8 +12592,8 @@
               </w:rPr>
               <w:t>Сторінкова</w:t>
             </w:r>
-            <w:bookmarkEnd w:id="29"/>
             <w:bookmarkEnd w:id="30"/>
+            <w:bookmarkEnd w:id="31"/>
           </w:p>
         </w:tc>
         <w:tc>
@@ -12990,9 +12704,9 @@
                 <w:szCs w:val="28"/>
               </w:rPr>
             </w:pPr>
-            <w:bookmarkStart w:id="31" w:name="OLE_LINK8"/>
-            <w:bookmarkStart w:id="32" w:name="OLE_LINK7"/>
-            <w:bookmarkStart w:id="33" w:name="OLE_LINK6"/>
+            <w:bookmarkStart w:id="32" w:name="OLE_LINK8"/>
+            <w:bookmarkStart w:id="33" w:name="OLE_LINK7"/>
+            <w:bookmarkStart w:id="34" w:name="OLE_LINK6"/>
             <w:r>
               <w:rPr>
                 <w:sz w:val="28"/>
@@ -13000,9 +12714,9 @@
               </w:rPr>
               <w:t>Всі основні</w:t>
             </w:r>
-            <w:bookmarkEnd w:id="31"/>
             <w:bookmarkEnd w:id="32"/>
             <w:bookmarkEnd w:id="33"/>
+            <w:bookmarkEnd w:id="34"/>
             <w:r>
               <w:rPr>
                 <w:sz w:val="28"/>
@@ -13041,6 +12755,7 @@
           </w:p>
         </w:tc>
       </w:tr>
+      <w:bookmarkEnd w:id="25"/>
     </w:tbl>
     <w:p/>
     <w:p>
@@ -13278,9 +12993,9 @@
                 <w:szCs w:val="28"/>
               </w:rPr>
             </w:pPr>
-            <w:bookmarkStart w:id="34" w:name="OLE_LINK11"/>
-            <w:bookmarkStart w:id="35" w:name="OLE_LINK10"/>
-            <w:bookmarkStart w:id="36" w:name="OLE_LINK9"/>
+            <w:bookmarkStart w:id="35" w:name="OLE_LINK11"/>
+            <w:bookmarkStart w:id="36" w:name="OLE_LINK10"/>
+            <w:bookmarkStart w:id="37" w:name="OLE_LINK9"/>
             <w:r>
               <w:rPr>
                 <w:sz w:val="28"/>
@@ -13288,9 +13003,9 @@
               </w:rPr>
               <w:t>Всі основні, повнотекстовий</w:t>
             </w:r>
-            <w:bookmarkEnd w:id="34"/>
             <w:bookmarkEnd w:id="35"/>
             <w:bookmarkEnd w:id="36"/>
+            <w:bookmarkEnd w:id="37"/>
           </w:p>
         </w:tc>
         <w:tc>
@@ -14598,14 +14313,14 @@
           <w:sz w:val="28"/>
         </w:rPr>
       </w:pPr>
-      <w:bookmarkStart w:id="37" w:name="_Toc168240952"/>
+      <w:bookmarkStart w:id="38" w:name="_Toc168306084"/>
       <w:r>
         <w:rPr>
           <w:sz w:val="28"/>
         </w:rPr>
         <w:t>Висновки до першого розділу</w:t>
       </w:r>
-      <w:bookmarkEnd w:id="37"/>
+      <w:bookmarkEnd w:id="38"/>
     </w:p>
     <w:p>
       <w:pPr>
@@ -14910,7 +14625,7 @@
           <w:sz w:val="28"/>
         </w:rPr>
       </w:pPr>
-      <w:bookmarkStart w:id="38" w:name="_Toc168240953"/>
+      <w:bookmarkStart w:id="39" w:name="_Toc168306085"/>
       <w:r>
         <w:rPr>
           <w:sz w:val="28"/>
@@ -14942,7 +14657,7 @@
         </w:rPr>
         <w:t>МЕСЕНДЖЕРУ</w:t>
       </w:r>
-      <w:bookmarkEnd w:id="38"/>
+      <w:bookmarkEnd w:id="39"/>
     </w:p>
     <w:p>
       <w:pPr>
@@ -14954,7 +14669,7 @@
           <w:sz w:val="28"/>
         </w:rPr>
       </w:pPr>
-      <w:bookmarkStart w:id="39" w:name="_Toc168240954"/>
+      <w:bookmarkStart w:id="40" w:name="_Toc168306086"/>
       <w:r>
         <w:rPr>
           <w:sz w:val="28"/>
@@ -14973,7 +14688,7 @@
         </w:rPr>
         <w:t>єктно-орієнтованої структури системи</w:t>
       </w:r>
-      <w:bookmarkEnd w:id="39"/>
+      <w:bookmarkEnd w:id="40"/>
     </w:p>
     <w:p>
       <w:pPr>
@@ -15707,7 +15422,7 @@
           <w:szCs w:val="28"/>
         </w:rPr>
       </w:pPr>
-      <w:bookmarkStart w:id="40" w:name="_Hlk121909874"/>
+      <w:bookmarkStart w:id="41" w:name="_Hlk121909874"/>
       <w:r>
         <w:rPr>
           <w:sz w:val="28"/>
@@ -15840,7 +15555,7 @@
         </w:rPr>
         <w:t>.</w:t>
       </w:r>
-      <w:bookmarkEnd w:id="40"/>
+      <w:bookmarkEnd w:id="41"/>
     </w:p>
     <w:p>
       <w:pPr>
@@ -16753,14 +16468,14 @@
           <w:sz w:val="28"/>
         </w:rPr>
       </w:pPr>
-      <w:bookmarkStart w:id="41" w:name="_Toc168240955"/>
+      <w:bookmarkStart w:id="42" w:name="_Toc168306087"/>
       <w:r>
         <w:rPr>
           <w:sz w:val="28"/>
         </w:rPr>
         <w:t>2.2. Розробка бази даних системи</w:t>
       </w:r>
-      <w:bookmarkEnd w:id="41"/>
+      <w:bookmarkEnd w:id="42"/>
     </w:p>
     <w:p>
       <w:pPr>
@@ -20101,7 +19816,7 @@
                 <w:lang w:val="en-US"/>
               </w:rPr>
             </w:pPr>
-            <w:bookmarkStart w:id="42" w:name="_Hlk167536199"/>
+            <w:bookmarkStart w:id="43" w:name="_Hlk167536199"/>
             <w:r>
               <w:t>CreatedAt</w:t>
             </w:r>
@@ -20156,7 +19871,7 @@
           </w:p>
         </w:tc>
       </w:tr>
-      <w:bookmarkEnd w:id="42"/>
+      <w:bookmarkEnd w:id="43"/>
       <w:tr>
         <w:trPr>
           <w:jc w:val="center"/>
@@ -22763,14 +22478,14 @@
           <w:sz w:val="28"/>
         </w:rPr>
       </w:pPr>
-      <w:bookmarkStart w:id="43" w:name="_Toc168240956"/>
+      <w:bookmarkStart w:id="44" w:name="_Toc168306088"/>
       <w:r>
         <w:rPr>
           <w:sz w:val="28"/>
         </w:rPr>
         <w:t>2.3. Проектування та реалізація алгоритмів роботи системи</w:t>
       </w:r>
-      <w:bookmarkEnd w:id="43"/>
+      <w:bookmarkEnd w:id="44"/>
     </w:p>
     <w:p>
       <w:pPr>
@@ -23940,7 +23655,7 @@
           <w:sz w:val="28"/>
         </w:rPr>
       </w:pPr>
-      <w:bookmarkStart w:id="44" w:name="_Toc168240957"/>
+      <w:bookmarkStart w:id="45" w:name="_Toc168306089"/>
       <w:r>
         <w:rPr>
           <w:sz w:val="28"/>
@@ -23953,7 +23668,7 @@
         </w:rPr>
         <w:t>веб-месенджеру</w:t>
       </w:r>
-      <w:bookmarkEnd w:id="44"/>
+      <w:bookmarkEnd w:id="45"/>
     </w:p>
     <w:p>
       <w:pPr>
@@ -25219,14 +24934,14 @@
           <w:sz w:val="28"/>
         </w:rPr>
       </w:pPr>
-      <w:bookmarkStart w:id="45" w:name="_Toc168240958"/>
+      <w:bookmarkStart w:id="46" w:name="_Toc168306090"/>
       <w:r>
         <w:rPr>
           <w:sz w:val="28"/>
         </w:rPr>
         <w:t>Висновки до другого розділу</w:t>
       </w:r>
-      <w:bookmarkEnd w:id="45"/>
+      <w:bookmarkEnd w:id="46"/>
     </w:p>
     <w:p>
       <w:pPr>
@@ -25331,7 +25046,7 @@
           <w:sz w:val="28"/>
         </w:rPr>
       </w:pPr>
-      <w:bookmarkStart w:id="46" w:name="_Toc168240959"/>
+      <w:bookmarkStart w:id="47" w:name="_Toc168306091"/>
       <w:r>
         <w:rPr>
           <w:sz w:val="28"/>
@@ -25351,21 +25066,13 @@
         </w:rPr>
         <w:t xml:space="preserve"> ІНТЕРФЕЙС ТА ПОРЯДОК РОБОТИ З </w:t>
       </w:r>
-      <w:bookmarkEnd w:id="46"/>
-      <w:r>
-        <w:rPr>
-          <w:sz w:val="28"/>
-        </w:rPr>
-        <w:t>ВЕБ-МЕСЕНДЖ</w:t>
-      </w:r>
-      <w:bookmarkStart w:id="47" w:name="_GoBack"/>
+      <w:r>
+        <w:rPr>
+          <w:sz w:val="28"/>
+        </w:rPr>
+        <w:t>ВЕБ-МЕСЕНДЖЕРОМ</w:t>
+      </w:r>
       <w:bookmarkEnd w:id="47"/>
-      <w:r>
-        <w:rPr>
-          <w:sz w:val="28"/>
-        </w:rPr>
-        <w:t>ЕРОМ</w:t>
-      </w:r>
     </w:p>
     <w:p>
       <w:pPr>
@@ -25377,7 +25084,7 @@
           <w:sz w:val="28"/>
         </w:rPr>
       </w:pPr>
-      <w:bookmarkStart w:id="48" w:name="_Toc168240960"/>
+      <w:bookmarkStart w:id="48" w:name="_Toc168306092"/>
       <w:r>
         <w:rPr>
           <w:sz w:val="28"/>
@@ -25644,16 +25351,23 @@
         <w:outlineLvl w:val="1"/>
         <w:rPr>
           <w:sz w:val="28"/>
-        </w:rPr>
-      </w:pPr>
-      <w:bookmarkStart w:id="50" w:name="_Toc168240961"/>
-      <w:r>
-        <w:rPr>
-          <w:sz w:val="28"/>
-        </w:rPr>
-        <w:t>3.2. Структура інтерфейсу та порядок взаємодії з онлайн-сервісом</w:t>
+          <w:lang w:val="en-US"/>
+        </w:rPr>
+      </w:pPr>
+      <w:bookmarkStart w:id="50" w:name="_Toc168306093"/>
+      <w:r>
+        <w:rPr>
+          <w:sz w:val="28"/>
+        </w:rPr>
+        <w:t xml:space="preserve">3.2. Структура інтерфейсу та порядок взаємодії з </w:t>
       </w:r>
       <w:bookmarkEnd w:id="50"/>
+      <w:r>
+        <w:rPr>
+          <w:sz w:val="28"/>
+        </w:rPr>
+        <w:t>веб-додатком</w:t>
+      </w:r>
     </w:p>
     <w:p>
       <w:pPr>
@@ -25755,10 +25469,10 @@
           <w:noProof/>
         </w:rPr>
         <w:drawing>
-          <wp:inline distT="0" distB="0" distL="0" distR="0" wp14:anchorId="1FA981AB" wp14:editId="1E279E72">
-            <wp:extent cx="6122035" cy="2987675"/>
-            <wp:effectExtent l="0" t="0" r="0" b="3175"/>
-            <wp:docPr id="4" name="Рисунок 4"/>
+          <wp:inline distT="0" distB="0" distL="0" distR="0" wp14:anchorId="2D7A61B7" wp14:editId="3436BD6B">
+            <wp:extent cx="6122035" cy="2969895"/>
+            <wp:effectExtent l="0" t="0" r="0" b="1905"/>
+            <wp:docPr id="13" name="Рисунок 13"/>
             <wp:cNvGraphicFramePr>
               <a:graphicFrameLocks xmlns:a="http://schemas.openxmlformats.org/drawingml/2006/main" noChangeAspect="1"/>
             </wp:cNvGraphicFramePr>
@@ -25778,7 +25492,7 @@
                   <pic:spPr>
                     <a:xfrm>
                       <a:off x="0" y="0"/>
-                      <a:ext cx="6122035" cy="2987675"/>
+                      <a:ext cx="6122035" cy="2969895"/>
                     </a:xfrm>
                     <a:prstGeom prst="rect">
                       <a:avLst/>
@@ -25933,10 +25647,10 @@
         </w:rPr>
         <w:lastRenderedPageBreak/>
         <w:drawing>
-          <wp:inline distT="0" distB="0" distL="0" distR="0" wp14:anchorId="5692389B" wp14:editId="0356995C">
+          <wp:inline distT="0" distB="0" distL="0" distR="0" wp14:anchorId="73B2A6C1" wp14:editId="5BC531A2">
             <wp:extent cx="6122035" cy="2982595"/>
             <wp:effectExtent l="0" t="0" r="0" b="8255"/>
-            <wp:docPr id="5" name="Рисунок 5"/>
+            <wp:docPr id="14" name="Рисунок 14"/>
             <wp:cNvGraphicFramePr>
               <a:graphicFrameLocks xmlns:a="http://schemas.openxmlformats.org/drawingml/2006/main" noChangeAspect="1"/>
             </wp:cNvGraphicFramePr>
@@ -26132,10 +25846,10 @@
           <w:noProof/>
         </w:rPr>
         <w:drawing>
-          <wp:inline distT="0" distB="0" distL="0" distR="0" wp14:anchorId="357093F8" wp14:editId="5B648CB8">
-            <wp:extent cx="6122035" cy="2988945"/>
-            <wp:effectExtent l="0" t="0" r="0" b="1905"/>
-            <wp:docPr id="6" name="Рисунок 6"/>
+          <wp:inline distT="0" distB="0" distL="0" distR="0" wp14:anchorId="2461C0F7" wp14:editId="2E8825E3">
+            <wp:extent cx="6122035" cy="2982595"/>
+            <wp:effectExtent l="0" t="0" r="0" b="8255"/>
+            <wp:docPr id="15" name="Рисунок 15"/>
             <wp:cNvGraphicFramePr>
               <a:graphicFrameLocks xmlns:a="http://schemas.openxmlformats.org/drawingml/2006/main" noChangeAspect="1"/>
             </wp:cNvGraphicFramePr>
@@ -26155,7 +25869,7 @@
                   <pic:spPr>
                     <a:xfrm>
                       <a:off x="0" y="0"/>
-                      <a:ext cx="6122035" cy="2988945"/>
+                      <a:ext cx="6122035" cy="2982595"/>
                     </a:xfrm>
                     <a:prstGeom prst="rect">
                       <a:avLst/>
@@ -27108,6 +26822,7 @@
         <w:spacing w:after="120" w:line="360" w:lineRule="auto"/>
         <w:ind w:left="0"/>
         <w:contextualSpacing w:val="0"/>
+        <w:jc w:val="both"/>
         <w:rPr>
           <w:sz w:val="28"/>
           <w:szCs w:val="20"/>
@@ -28713,6 +28428,7 @@
     <w:p>
       <w:pPr>
         <w:spacing w:after="200" w:line="360" w:lineRule="auto"/>
+        <w:jc w:val="both"/>
         <w:rPr>
           <w:sz w:val="28"/>
           <w:szCs w:val="20"/>
@@ -28860,6 +28576,7 @@
     <w:p>
       <w:pPr>
         <w:spacing w:after="200" w:line="360" w:lineRule="auto"/>
+        <w:jc w:val="both"/>
         <w:rPr>
           <w:sz w:val="28"/>
           <w:szCs w:val="20"/>
@@ -29028,6 +28745,7 @@
     <w:p>
       <w:pPr>
         <w:spacing w:after="200" w:line="360" w:lineRule="auto"/>
+        <w:jc w:val="both"/>
         <w:rPr>
           <w:sz w:val="28"/>
           <w:szCs w:val="20"/>
@@ -29251,6 +28969,7 @@
     <w:p>
       <w:pPr>
         <w:spacing w:after="200" w:line="360" w:lineRule="auto"/>
+        <w:jc w:val="both"/>
         <w:rPr>
           <w:sz w:val="28"/>
           <w:szCs w:val="20"/>
@@ -29474,7 +29193,7 @@
           <w:sz w:val="28"/>
         </w:rPr>
       </w:pPr>
-      <w:bookmarkStart w:id="51" w:name="_Toc168240962"/>
+      <w:bookmarkStart w:id="51" w:name="_Toc168306094"/>
       <w:r>
         <w:rPr>
           <w:sz w:val="28"/>
@@ -29497,42 +29216,25 @@
         <w:rPr>
           <w:sz w:val="28"/>
         </w:rPr>
-        <w:t>Створення будь-якого програмного продукту передбачає припускання певних помилок у ході розробки, тому без тестування програмного забезпечення неможливо отримати додаток високої якості.</w:t>
-      </w:r>
-      <w:r>
-        <w:rPr>
-          <w:sz w:val="28"/>
-        </w:rPr>
-        <w:t xml:space="preserve"> Під час тестування перевіряються різні аспекти програми, включаючи коректність вхідних та вихідних даних, правильність роботи функцій та алгоритмів, обробка помилок і відновлення після збоїв. Метою тестування є виявлення помилок і дефектів програмного продукту, що дозволяє їх виправити перед випуском на ринок або в експлуатацію.</w:t>
-      </w:r>
-    </w:p>
-    <w:p>
-      <w:pPr>
-        <w:pStyle w:val="a8"/>
-        <w:spacing w:line="360" w:lineRule="auto"/>
-        <w:ind w:left="0" w:firstLine="709"/>
+        <w:t>Створення будь-якого програмного продукту завжди супроводжується можливістю помилок у процесі розробки, тому без тестування програмного забезпечення неможливо досягти високої якості додатку. У ході тестування перевіряються різні аспекти програми, такі як коректність вхідних та вихідних даних, правильність роботи функцій та алгоритмів, обробка помилок і відновлення після збоїв. Метою тестування є виявлення помилок і дефектів програмного продукту, що дозволяє їх виправити до випуску на ринок або введення в експлуатацію.</w:t>
+      </w:r>
+    </w:p>
+    <w:p>
+      <w:pPr>
+        <w:spacing w:after="100" w:afterAutospacing="1" w:line="360" w:lineRule="auto"/>
+        <w:ind w:firstLine="709"/>
         <w:jc w:val="both"/>
         <w:rPr>
           <w:sz w:val="28"/>
-        </w:rPr>
-      </w:pPr>
-      <w:r>
-        <w:rPr>
-          <w:sz w:val="28"/>
-        </w:rPr>
-        <w:t>Для початку створимо так звані Test Cases</w:t>
-      </w:r>
-      <w:r>
-        <w:rPr>
-          <w:sz w:val="28"/>
-        </w:rPr>
-        <w:t xml:space="preserve"> [25]</w:t>
-      </w:r>
-      <w:r>
-        <w:rPr>
-          <w:sz w:val="28"/>
-        </w:rPr>
-        <w:t>. Test Case – це тестовий артефакт, суть якого полягає у виконанні деякої кількості дій та/або умов, необхідних для перевірки певної функціональності програмної системи, що розробляється. Подамо створені тестові випадки у вигляді таблиці.</w:t>
+          <w:lang w:val="en-US" w:eastAsia="en-US"/>
+        </w:rPr>
+      </w:pPr>
+      <w:r>
+        <w:rPr>
+          <w:sz w:val="28"/>
+          <w:lang w:val="en-US" w:eastAsia="en-US"/>
+        </w:rPr>
+        <w:t>Спочатку створимо так звані Test Cases. Test Case – це тестовий артефакт, який передбачає виконання певної кількості дій та/або умов для перевірки конкретної функціональності програмної системи, що розробляється. Представимо створені тестові випадки у вигляді таблиці.</w:t>
       </w:r>
     </w:p>
     <w:p>
@@ -32443,7 +32145,7 @@
           <w:sz w:val="28"/>
         </w:rPr>
       </w:pPr>
-      <w:bookmarkStart w:id="52" w:name="_Toc168240963"/>
+      <w:bookmarkStart w:id="52" w:name="_Toc168306095"/>
       <w:r>
         <w:rPr>
           <w:sz w:val="28"/>
@@ -32566,7 +32268,7 @@
           <w:sz w:val="28"/>
         </w:rPr>
       </w:pPr>
-      <w:bookmarkStart w:id="53" w:name="_Toc168240964"/>
+      <w:bookmarkStart w:id="53" w:name="_Toc168306096"/>
       <w:r>
         <w:rPr>
           <w:sz w:val="28"/>
@@ -32981,7 +32683,7 @@
       <w:bookmarkStart w:id="54" w:name="_Toc75106817"/>
       <w:bookmarkStart w:id="55" w:name="_Toc94949515"/>
       <w:bookmarkStart w:id="56" w:name="_Toc126181790"/>
-      <w:bookmarkStart w:id="57" w:name="_Toc168240965"/>
+      <w:bookmarkStart w:id="57" w:name="_Toc168306097"/>
       <w:r>
         <w:rPr>
           <w:sz w:val="28"/>
@@ -33595,7 +33297,7 @@
       </w:pPr>
       <w:bookmarkStart w:id="58" w:name="_Toc75106818"/>
       <w:bookmarkStart w:id="59" w:name="_Toc126181791"/>
-      <w:bookmarkStart w:id="60" w:name="_Toc168240966"/>
+      <w:bookmarkStart w:id="60" w:name="_Toc168306098"/>
       <w:r>
         <w:rPr>
           <w:sz w:val="96"/>
@@ -56908,6 +56610,7 @@
   <w:style w:type="character" w:default="1" w:styleId="a0">
     <w:name w:val="Default Paragraph Font"/>
     <w:uiPriority w:val="1"/>
+    <w:semiHidden/>
     <w:unhideWhenUsed/>
   </w:style>
   <w:style w:type="table" w:default="1" w:styleId="a1">
@@ -57771,7 +57474,7 @@
 </file>
 
 <file path=customXml/itemProps1.xml><?xml version="1.0" encoding="utf-8"?>
-<ds:datastoreItem xmlns:ds="http://schemas.openxmlformats.org/officeDocument/2006/customXml" ds:itemID="{ACA37753-9A79-42BA-A977-46586CF3E93F}">
+<ds:datastoreItem xmlns:ds="http://schemas.openxmlformats.org/officeDocument/2006/customXml" ds:itemID="{B56F943E-FE51-4379-9171-77CF83DA0664}">
   <ds:schemaRefs>
     <ds:schemaRef ds:uri="http://schemas.openxmlformats.org/officeDocument/2006/bibliography"/>
   </ds:schemaRefs>

</xml_diff>